<commit_message>
Number is unused property in Player
</commit_message>
<xml_diff>
--- a/Documents/SoftwareDetailDesign.docx
+++ b/Documents/SoftwareDetailDesign.docx
@@ -6384,8 +6384,6 @@
               <w:lastRenderedPageBreak/>
               <w:t>}</w:t>
             </w:r>
-            <w:bookmarkStart w:id="0" w:name="_GoBack"/>
-            <w:bookmarkEnd w:id="0"/>
           </w:p>
         </w:tc>
       </w:tr>
@@ -8019,213 +8017,14 @@
           </w:p>
         </w:tc>
       </w:tr>
-      <w:tr>
-        <w:tc>
-          <w:tcPr>
-            <w:tcW w:w="4485" w:type="dxa"/>
-            <w:vMerge w:val="restart"/>
-          </w:tcPr>
-          <w:p>
-            <w:pPr>
-              <w:pStyle w:val="Heading1"/>
-              <w:ind w:left="0"/>
-              <w:outlineLvl w:val="0"/>
-              <w:rPr>
-                <w:sz w:val="24"/>
-                <w:szCs w:val="24"/>
-              </w:rPr>
-            </w:pPr>
-            <w:proofErr w:type="spellStart"/>
-            <w:proofErr w:type="gramStart"/>
-            <w:r>
-              <w:rPr>
-                <w:sz w:val="24"/>
-                <w:szCs w:val="24"/>
-              </w:rPr>
-              <w:t>int</w:t>
-            </w:r>
-            <w:proofErr w:type="spellEnd"/>
-            <w:proofErr w:type="gramEnd"/>
-            <w:r>
-              <w:rPr>
-                <w:sz w:val="24"/>
-                <w:szCs w:val="24"/>
-              </w:rPr>
-              <w:t xml:space="preserve"> number;</w:t>
-            </w:r>
-          </w:p>
-        </w:tc>
-        <w:tc>
-          <w:tcPr>
-            <w:tcW w:w="4971" w:type="dxa"/>
-          </w:tcPr>
-          <w:p>
-            <w:pPr>
-              <w:pStyle w:val="Heading1"/>
-              <w:ind w:left="0"/>
-              <w:outlineLvl w:val="0"/>
-              <w:rPr>
-                <w:b/>
-                <w:sz w:val="24"/>
-                <w:szCs w:val="24"/>
-              </w:rPr>
-            </w:pPr>
-            <w:r>
-              <w:rPr>
-                <w:b/>
-                <w:sz w:val="24"/>
-                <w:szCs w:val="24"/>
-              </w:rPr>
-              <w:t>Attribute Description</w:t>
-            </w:r>
-          </w:p>
-        </w:tc>
-      </w:tr>
-      <w:tr>
-        <w:tc>
-          <w:tcPr>
-            <w:tcW w:w="4485" w:type="dxa"/>
-            <w:vMerge/>
-          </w:tcPr>
-          <w:p>
-            <w:pPr>
-              <w:pStyle w:val="Heading1"/>
-              <w:ind w:left="0"/>
-              <w:outlineLvl w:val="0"/>
-              <w:rPr>
-                <w:sz w:val="24"/>
-                <w:szCs w:val="24"/>
-              </w:rPr>
-            </w:pPr>
-          </w:p>
-        </w:tc>
-        <w:tc>
-          <w:tcPr>
-            <w:tcW w:w="4971" w:type="dxa"/>
-          </w:tcPr>
-          <w:p>
-            <w:pPr>
-              <w:pStyle w:val="Heading1"/>
-              <w:ind w:left="0"/>
-              <w:outlineLvl w:val="0"/>
-              <w:rPr>
-                <w:sz w:val="24"/>
-                <w:szCs w:val="24"/>
-              </w:rPr>
-            </w:pPr>
-            <w:r>
-              <w:rPr>
-                <w:sz w:val="24"/>
-                <w:szCs w:val="24"/>
-              </w:rPr>
-              <w:t>Which player this player object is</w:t>
-            </w:r>
-          </w:p>
-        </w:tc>
-      </w:tr>
-      <w:tr>
-        <w:tc>
-          <w:tcPr>
-            <w:tcW w:w="4485" w:type="dxa"/>
-            <w:vMerge/>
-          </w:tcPr>
-          <w:p>
-            <w:pPr>
-              <w:pStyle w:val="Heading1"/>
-              <w:ind w:left="0"/>
-              <w:outlineLvl w:val="0"/>
-              <w:rPr>
-                <w:sz w:val="24"/>
-                <w:szCs w:val="24"/>
-              </w:rPr>
-            </w:pPr>
-          </w:p>
-        </w:tc>
-        <w:tc>
-          <w:tcPr>
-            <w:tcW w:w="4971" w:type="dxa"/>
-          </w:tcPr>
-          <w:p>
-            <w:pPr>
-              <w:pStyle w:val="Heading1"/>
-              <w:ind w:left="0"/>
-              <w:outlineLvl w:val="0"/>
-              <w:rPr>
-                <w:b/>
-                <w:sz w:val="24"/>
-                <w:szCs w:val="24"/>
-              </w:rPr>
-            </w:pPr>
-            <w:r>
-              <w:rPr>
-                <w:b/>
-                <w:sz w:val="24"/>
-                <w:szCs w:val="24"/>
-              </w:rPr>
-              <w:t>Program Description Language</w:t>
-            </w:r>
-          </w:p>
-        </w:tc>
-      </w:tr>
-      <w:tr>
-        <w:tc>
-          <w:tcPr>
-            <w:tcW w:w="4485" w:type="dxa"/>
-            <w:vMerge/>
-          </w:tcPr>
-          <w:p>
-            <w:pPr>
-              <w:pStyle w:val="Heading1"/>
-              <w:ind w:left="0"/>
-              <w:outlineLvl w:val="0"/>
-              <w:rPr>
-                <w:sz w:val="24"/>
-                <w:szCs w:val="24"/>
-              </w:rPr>
-            </w:pPr>
-          </w:p>
-        </w:tc>
-        <w:tc>
-          <w:tcPr>
-            <w:tcW w:w="4971" w:type="dxa"/>
-          </w:tcPr>
-          <w:p>
-            <w:pPr>
-              <w:pStyle w:val="Heading1"/>
-              <w:ind w:left="0"/>
-              <w:outlineLvl w:val="0"/>
-              <w:rPr>
-                <w:sz w:val="24"/>
-                <w:szCs w:val="24"/>
-              </w:rPr>
-            </w:pPr>
-            <w:proofErr w:type="spellStart"/>
-            <w:proofErr w:type="gramStart"/>
-            <w:r>
-              <w:rPr>
-                <w:sz w:val="24"/>
-                <w:szCs w:val="24"/>
-              </w:rPr>
-              <w:t>int</w:t>
-            </w:r>
-            <w:proofErr w:type="spellEnd"/>
-            <w:proofErr w:type="gramEnd"/>
-            <w:r>
-              <w:rPr>
-                <w:sz w:val="24"/>
-                <w:szCs w:val="24"/>
-              </w:rPr>
-              <w:t xml:space="preserve"> number;</w:t>
-            </w:r>
-          </w:p>
-        </w:tc>
-      </w:tr>
     </w:tbl>
     <w:p>
       <w:pPr>
         <w:pStyle w:val="Heading1"/>
         <w:ind w:left="0"/>
       </w:pPr>
+      <w:bookmarkStart w:id="0" w:name="_GoBack"/>
+      <w:bookmarkEnd w:id="0"/>
     </w:p>
     <w:sectPr>
       <w:pgSz w:w="12240" w:h="15840"/>
@@ -10072,7 +9871,7 @@
 </file>
 
 <file path=customXml/itemProps1.xml><?xml version="1.0" encoding="utf-8"?>
-<ds:datastoreItem xmlns:ds="http://schemas.openxmlformats.org/officeDocument/2006/customXml" ds:itemID="{B8061B94-5761-C841-BA61-17F2E301ED8D}">
+<ds:datastoreItem xmlns:ds="http://schemas.openxmlformats.org/officeDocument/2006/customXml" ds:itemID="{B5E3DDCD-DBC1-B046-89BD-9D1DC2710AA5}">
   <ds:schemaRefs>
     <ds:schemaRef ds:uri="http://schemas.openxmlformats.org/officeDocument/2006/bibliography"/>
   </ds:schemaRefs>

</xml_diff>